<commit_message>
Updated LSEPI with Haris Contribution
Added parts about using clerk and the LSEPI implications -- NEEDS REVIEW BY TEAM
</commit_message>
<xml_diff>
--- a/documents/ASE - LSEPI 1.docx
+++ b/documents/ASE - LSEPI 1.docx
@@ -26,7 +26,6 @@
           <w:id w:val="-1995719788"/>
           <w:citation/>
         </w:sdtPr>
-        <w:sdtEndPr/>
         <w:sdtContent>
           <w:r>
             <w:fldChar w:fldCharType="begin"/>
@@ -68,7 +67,6 @@
           <w:id w:val="1471013532"/>
           <w:citation/>
         </w:sdtPr>
-        <w:sdtEndPr/>
         <w:sdtContent>
           <w:r>
             <w:fldChar w:fldCharType="begin"/>
@@ -162,7 +160,6 @@
           <w:id w:val="1989673803"/>
           <w:citation/>
         </w:sdtPr>
-        <w:sdtEndPr/>
         <w:sdtContent>
           <w:r>
             <w:rPr>
@@ -415,6 +412,86 @@
         <w:t>. Unfortunately, other issues can’t currently be solved but future developments may see this change.</w:t>
       </w:r>
     </w:p>
+    <w:p>
+      <w:pPr>
+        <w:rPr>
+          <w:color w:val="000000" w:themeColor="text1"/>
+        </w:rPr>
+      </w:pPr>
+    </w:p>
+    <w:p>
+      <w:pPr>
+        <w:rPr>
+          <w:color w:val="000000"/>
+        </w:rPr>
+      </w:pPr>
+      <w:r>
+        <w:t xml:space="preserve">A third legal and ethical issue to consider is the secure handling of user data. When building the authentication system, we considered this and to align with the GDPR legislation we decided on using Clerk. The Clerk system manages users and login tokens within a secure system. Authentication services like Clerk process sensitive information such as email addresses and account credentials therefore if misconfigured there is risk of unauthorised access and data exposure. </w:t>
+      </w:r>
+      <w:r>
+        <w:rPr>
+          <w:color w:val="000000"/>
+        </w:rPr>
+        <w:t xml:space="preserve">According to the Information Commissioner’s Office (ICO), organisations must implement “appropriate technical and organisational measures” to prevent unlawful processing or loss of personal data (ICO, n.d.). By using Clerk, we ensured the secure handling of user data as Clerk uses the most up to date encryption measures such as </w:t>
+      </w:r>
+      <w:proofErr w:type="spellStart"/>
+      <w:r>
+        <w:rPr>
+          <w:color w:val="000000"/>
+        </w:rPr>
+        <w:t>bcrypt</w:t>
+      </w:r>
+      <w:proofErr w:type="spellEnd"/>
+      <w:r>
+        <w:rPr>
+          <w:color w:val="000000"/>
+        </w:rPr>
+        <w:t xml:space="preserve"> which incorporates unique per-password salts and multiple computational rounds to prevent brute-force and rainbow-table attacks. Furthermore, using middleware, we ensured that pages are protected from users trying to put for example /dashboard/donor in the URL when they are only signed in with an admin which ensures pages are secure and users can’t access privileges without there scope. This was all secured behind Clerks sign in interface. By doing this we are GDPR compliant and maintain user trust. One potential downside to using Clerk is the potential for a data leak. This isn’t unheard of an incidence have occurred such as in 2023 the identity platform Okta reported a security breach where attackers accessed its customer support system and obtained sensitive data (Okta, 2023).</w:t>
+      </w:r>
+      <w:r>
+        <w:rPr>
+          <w:rStyle w:val="apple-converted-space"/>
+          <w:color w:val="000000"/>
+        </w:rPr>
+        <w:t xml:space="preserve"> Despite this risk using Clerk is justifiable as it provides industry standard measures like salted passwords, TLS encryption and regular auditing. Building an authentication system with this level of quality would be difficult with a regular small development team like us. </w:t>
+      </w:r>
+    </w:p>
+    <w:p>
+      <w:pPr>
+        <w:rPr>
+          <w:color w:val="000000"/>
+        </w:rPr>
+      </w:pPr>
+    </w:p>
+    <w:p>
+      <w:r>
+        <w:rPr>
+          <w:color w:val="000000"/>
+        </w:rPr>
+        <w:t xml:space="preserve">There are also social and accessibility implications linked to this as clear routing is important for users with lower digital literacy such as the elderly who may be unfamiliar with online platforms. Research from the UK Government Digital Service (GDS) stresses that accessible digital services must minimise unnecessary steps and provide a “clear, simple journey” for all users, including those with disabilities or limited technical confidence (GDS, n.d.). Ensuring the pages are routed securely, simply and quickly to the correct dashboard reduces potential confusion and make the experience easier clearer and simple. </w:t>
+      </w:r>
+    </w:p>
+    <w:p>
+      <w:pPr>
+        <w:rPr>
+          <w:color w:val="000000" w:themeColor="text1"/>
+        </w:rPr>
+      </w:pPr>
+    </w:p>
+    <w:p>
+      <w:pPr>
+        <w:rPr>
+          <w:color w:val="000000" w:themeColor="text1"/>
+        </w:rPr>
+      </w:pPr>
+    </w:p>
+    <w:p>
+      <w:pPr>
+        <w:rPr>
+          <w:color w:val="000000" w:themeColor="text1"/>
+        </w:rPr>
+      </w:pPr>
+    </w:p>
     <w:sdt>
       <w:sdtPr>
         <w:rPr>
@@ -429,7 +506,6 @@
           <w:docPartUnique/>
         </w:docPartObj>
       </w:sdtPr>
-      <w:sdtEndPr/>
       <w:sdtContent>
         <w:p>
           <w:pPr>
@@ -444,7 +520,6 @@
             <w:id w:val="111145805"/>
             <w:bibliography/>
           </w:sdtPr>
-          <w:sdtEndPr/>
           <w:sdtContent>
             <w:p>
               <w:pPr>
@@ -527,6 +602,7 @@
                 <w:rPr>
                   <w:noProof/>
                 </w:rPr>
+                <w:lastRenderedPageBreak/>
                 <w:t xml:space="preserve">Ireland, J. (2023, 10 04). </w:t>
               </w:r>
               <w:r>
@@ -560,8 +636,179 @@
     </w:sdt>
     <w:p>
       <w:pPr>
-        <w:rPr>
-          <w:color w:val="000000" w:themeColor="text1"/>
+        <w:pStyle w:val="NormalWeb"/>
+        <w:rPr>
+          <w:rFonts w:asciiTheme="minorHAnsi" w:hAnsiTheme="minorHAnsi"/>
+          <w:color w:val="000000"/>
+        </w:rPr>
+      </w:pPr>
+      <w:r>
+        <w:rPr>
+          <w:rFonts w:asciiTheme="minorHAnsi" w:hAnsiTheme="minorHAnsi"/>
+          <w:color w:val="000000"/>
+        </w:rPr>
+        <w:t>ICO. (n.d.).</w:t>
+      </w:r>
+      <w:r>
+        <w:rPr>
+          <w:rStyle w:val="apple-converted-space"/>
+          <w:rFonts w:asciiTheme="minorHAnsi" w:eastAsiaTheme="majorEastAsia" w:hAnsiTheme="minorHAnsi"/>
+          <w:color w:val="000000"/>
+        </w:rPr>
+        <w:t> </w:t>
+      </w:r>
+      <w:r>
+        <w:rPr>
+          <w:rStyle w:val="Emphasis"/>
+          <w:rFonts w:asciiTheme="minorHAnsi" w:eastAsiaTheme="majorEastAsia" w:hAnsiTheme="minorHAnsi"/>
+          <w:color w:val="000000"/>
+        </w:rPr>
+        <w:t>Data protection principles</w:t>
+      </w:r>
+      <w:r>
+        <w:rPr>
+          <w:rFonts w:asciiTheme="minorHAnsi" w:hAnsiTheme="minorHAnsi"/>
+          <w:color w:val="000000"/>
+        </w:rPr>
+        <w:t>. Retrieved from</w:t>
+      </w:r>
+      <w:r>
+        <w:rPr>
+          <w:rStyle w:val="apple-converted-space"/>
+          <w:rFonts w:asciiTheme="minorHAnsi" w:eastAsiaTheme="majorEastAsia" w:hAnsiTheme="minorHAnsi"/>
+          <w:color w:val="000000"/>
+        </w:rPr>
+        <w:t> </w:t>
+      </w:r>
+      <w:r>
+        <w:rPr>
+          <w:rFonts w:asciiTheme="minorHAnsi" w:eastAsiaTheme="majorEastAsia" w:hAnsiTheme="minorHAnsi"/>
+          <w:color w:val="000000"/>
+        </w:rPr>
+        <w:t>https://ico.org.uk/</w:t>
+      </w:r>
+    </w:p>
+    <w:p>
+      <w:pPr>
+        <w:pStyle w:val="NormalWeb"/>
+        <w:rPr>
+          <w:rFonts w:asciiTheme="minorHAnsi" w:hAnsiTheme="minorHAnsi"/>
+          <w:color w:val="000000"/>
+        </w:rPr>
+      </w:pPr>
+      <w:r>
+        <w:rPr>
+          <w:rFonts w:ascii="-webkit-standard" w:hAnsi="-webkit-standard"/>
+          <w:color w:val="000000"/>
+          <w:sz w:val="27"/>
+          <w:szCs w:val="27"/>
+        </w:rPr>
+        <w:t>Okta. (2023).</w:t>
+      </w:r>
+      <w:r>
+        <w:rPr>
+          <w:rStyle w:val="apple-converted-space"/>
+          <w:rFonts w:ascii="-webkit-standard" w:eastAsiaTheme="majorEastAsia" w:hAnsi="-webkit-standard"/>
+          <w:color w:val="000000"/>
+          <w:sz w:val="27"/>
+          <w:szCs w:val="27"/>
+        </w:rPr>
+        <w:t> </w:t>
+      </w:r>
+      <w:r>
+        <w:rPr>
+          <w:rStyle w:val="Emphasis"/>
+          <w:rFonts w:eastAsiaTheme="majorEastAsia"/>
+          <w:color w:val="000000"/>
+        </w:rPr>
+        <w:t>Okta Security Incident Update</w:t>
+      </w:r>
+      <w:r>
+        <w:rPr>
+          <w:rFonts w:ascii="-webkit-standard" w:hAnsi="-webkit-standard"/>
+          <w:color w:val="000000"/>
+          <w:sz w:val="27"/>
+          <w:szCs w:val="27"/>
+        </w:rPr>
+        <w:t>. Retrieved from</w:t>
+      </w:r>
+      <w:r>
+        <w:rPr>
+          <w:rStyle w:val="apple-converted-space"/>
+          <w:rFonts w:ascii="-webkit-standard" w:eastAsiaTheme="majorEastAsia" w:hAnsi="-webkit-standard"/>
+          <w:color w:val="000000"/>
+          <w:sz w:val="27"/>
+          <w:szCs w:val="27"/>
+        </w:rPr>
+        <w:t> </w:t>
+      </w:r>
+      <w:r>
+        <w:rPr>
+          <w:rFonts w:eastAsiaTheme="majorEastAsia"/>
+        </w:rPr>
+        <w:t>https://www.okta.com</w:t>
+      </w:r>
+    </w:p>
+    <w:p>
+      <w:pPr>
+        <w:pStyle w:val="NormalWeb"/>
+        <w:rPr>
+          <w:rFonts w:asciiTheme="minorHAnsi" w:eastAsiaTheme="majorEastAsia" w:hAnsiTheme="minorHAnsi"/>
+          <w:color w:val="000000"/>
+        </w:rPr>
+      </w:pPr>
+      <w:r>
+        <w:rPr>
+          <w:rFonts w:asciiTheme="minorHAnsi" w:hAnsiTheme="minorHAnsi"/>
+          <w:color w:val="000000"/>
+        </w:rPr>
+        <w:t>GDS. (n.d.).</w:t>
+      </w:r>
+      <w:r>
+        <w:rPr>
+          <w:rStyle w:val="apple-converted-space"/>
+          <w:rFonts w:asciiTheme="minorHAnsi" w:eastAsiaTheme="majorEastAsia" w:hAnsiTheme="minorHAnsi"/>
+          <w:color w:val="000000"/>
+        </w:rPr>
+        <w:t> </w:t>
+      </w:r>
+      <w:r>
+        <w:rPr>
+          <w:rStyle w:val="Emphasis"/>
+          <w:rFonts w:asciiTheme="minorHAnsi" w:eastAsiaTheme="majorEastAsia" w:hAnsiTheme="minorHAnsi"/>
+          <w:color w:val="000000"/>
+        </w:rPr>
+        <w:t>UK Government Service Standard</w:t>
+      </w:r>
+      <w:r>
+        <w:rPr>
+          <w:rFonts w:asciiTheme="minorHAnsi" w:hAnsiTheme="minorHAnsi"/>
+          <w:color w:val="000000"/>
+        </w:rPr>
+        <w:t>. Retrieved from</w:t>
+      </w:r>
+      <w:r>
+        <w:rPr>
+          <w:rStyle w:val="apple-converted-space"/>
+          <w:rFonts w:asciiTheme="minorHAnsi" w:eastAsiaTheme="majorEastAsia" w:hAnsiTheme="minorHAnsi"/>
+          <w:color w:val="000000"/>
+        </w:rPr>
+        <w:t> </w:t>
+      </w:r>
+      <w:r>
+        <w:rPr>
+          <w:rFonts w:asciiTheme="minorHAnsi" w:eastAsiaTheme="majorEastAsia" w:hAnsiTheme="minorHAnsi"/>
+          <w:color w:val="000000"/>
+        </w:rPr>
+        <w:t>https://www.gov.uk/service-manual</w:t>
+      </w:r>
+    </w:p>
+    <w:p>
+      <w:pPr>
+        <w:pStyle w:val="NormalWeb"/>
+        <w:rPr>
+          <w:rFonts w:asciiTheme="minorHAnsi" w:hAnsiTheme="minorHAnsi"/>
+          <w:color w:val="000000"/>
         </w:rPr>
       </w:pPr>
     </w:p>
@@ -590,6 +837,44 @@
     </w:sectPr>
   </w:body>
 </w:document>
+</file>
+
+<file path=word/endnotes.xml><?xml version="1.0" encoding="utf-8"?>
+<w:endnotes xmlns:wpc="http://schemas.microsoft.com/office/word/2010/wordprocessingCanvas" xmlns:cx="http://schemas.microsoft.com/office/drawing/2014/chartex" xmlns:cx1="http://schemas.microsoft.com/office/drawing/2015/9/8/chartex" xmlns:cx2="http://schemas.microsoft.com/office/drawing/2015/10/21/chartex" xmlns:cx3="http://schemas.microsoft.com/office/drawing/2016/5/9/chartex" xmlns:cx4="http://schemas.microsoft.com/office/drawing/2016/5/10/chartex" xmlns:cx5="http://schemas.microsoft.com/office/drawing/2016/5/11/chartex" xmlns:cx6="http://schemas.microsoft.com/office/drawing/2016/5/12/chartex" xmlns:cx7="http://schemas.microsoft.com/office/drawing/2016/5/13/chartex" xmlns:cx8="http://schemas.microsoft.com/office/drawing/2016/5/14/chartex" xmlns:mc="http://schemas.openxmlformats.org/markup-compatibility/2006" xmlns:aink="http://schemas.microsoft.com/office/drawing/2016/ink" xmlns:am3d="http://schemas.microsoft.com/office/drawing/2017/model3d" xmlns:o="urn:schemas-microsoft-com:office:office" xmlns:oel="http://schemas.microsoft.com/office/2019/extlst" xmlns:r="http://schemas.openxmlformats.org/officeDocument/2006/relationships" xmlns:m="http://schemas.openxmlformats.org/officeDocument/2006/math" xmlns:v="urn:schemas-microsoft-com:vml" xmlns:wp14="http://schemas.microsoft.com/office/word/2010/wordprocessingDrawing" xmlns:wp="http://schemas.openxmlformats.org/drawingml/2006/wordprocessingDrawing" xmlns:w10="urn:schemas-microsoft-com:office:word" xmlns:w="http://schemas.openxmlformats.org/wordprocessingml/2006/main" xmlns:w14="http://schemas.microsoft.com/office/word/2010/wordml" xmlns:w15="http://schemas.microsoft.com/office/word/2012/wordml" xmlns:w16cex="http://schemas.microsoft.com/office/word/2018/wordml/cex" xmlns:w16cid="http://schemas.microsoft.com/office/word/2016/wordml/cid" xmlns:w16="http://schemas.microsoft.com/office/word/2018/wordml" xmlns:w16du="http://schemas.microsoft.com/office/word/2023/wordml/word16du" xmlns:w16sdtdh="http://schemas.microsoft.com/office/word/2020/wordml/sdtdatahash" xmlns:w16sdtfl="http://schemas.microsoft.com/office/word/2024/wordml/sdtformatlock" xmlns:w16se="http://schemas.microsoft.com/office/word/2015/wordml/symex" xmlns:wpg="http://schemas.microsoft.com/office/word/2010/wordprocessingGroup" xmlns:wpi="http://schemas.microsoft.com/office/word/2010/wordprocessingInk" xmlns:wne="http://schemas.microsoft.com/office/word/2006/wordml" xmlns:wps="http://schemas.microsoft.com/office/word/2010/wordprocessingShape" mc:Ignorable="w14 w15 w16se w16cid w16 w16cex w16sdtdh w16sdtfl w16du wp14">
+  <w:endnote w:type="separator" w:id="-1">
+    <w:p>
+      <w:r>
+        <w:separator/>
+      </w:r>
+    </w:p>
+  </w:endnote>
+  <w:endnote w:type="continuationSeparator" w:id="0">
+    <w:p>
+      <w:r>
+        <w:continuationSeparator/>
+      </w:r>
+    </w:p>
+  </w:endnote>
+</w:endnotes>
+</file>
+
+<file path=word/footnotes.xml><?xml version="1.0" encoding="utf-8"?>
+<w:footnotes xmlns:wpc="http://schemas.microsoft.com/office/word/2010/wordprocessingCanvas" xmlns:cx="http://schemas.microsoft.com/office/drawing/2014/chartex" xmlns:cx1="http://schemas.microsoft.com/office/drawing/2015/9/8/chartex" xmlns:cx2="http://schemas.microsoft.com/office/drawing/2015/10/21/chartex" xmlns:cx3="http://schemas.microsoft.com/office/drawing/2016/5/9/chartex" xmlns:cx4="http://schemas.microsoft.com/office/drawing/2016/5/10/chartex" xmlns:cx5="http://schemas.microsoft.com/office/drawing/2016/5/11/chartex" xmlns:cx6="http://schemas.microsoft.com/office/drawing/2016/5/12/chartex" xmlns:cx7="http://schemas.microsoft.com/office/drawing/2016/5/13/chartex" xmlns:cx8="http://schemas.microsoft.com/office/drawing/2016/5/14/chartex" xmlns:mc="http://schemas.openxmlformats.org/markup-compatibility/2006" xmlns:aink="http://schemas.microsoft.com/office/drawing/2016/ink" xmlns:am3d="http://schemas.microsoft.com/office/drawing/2017/model3d" xmlns:o="urn:schemas-microsoft-com:office:office" xmlns:oel="http://schemas.microsoft.com/office/2019/extlst" xmlns:r="http://schemas.openxmlformats.org/officeDocument/2006/relationships" xmlns:m="http://schemas.openxmlformats.org/officeDocument/2006/math" xmlns:v="urn:schemas-microsoft-com:vml" xmlns:wp14="http://schemas.microsoft.com/office/word/2010/wordprocessingDrawing" xmlns:wp="http://schemas.openxmlformats.org/drawingml/2006/wordprocessingDrawing" xmlns:w10="urn:schemas-microsoft-com:office:word" xmlns:w="http://schemas.openxmlformats.org/wordprocessingml/2006/main" xmlns:w14="http://schemas.microsoft.com/office/word/2010/wordml" xmlns:w15="http://schemas.microsoft.com/office/word/2012/wordml" xmlns:w16cex="http://schemas.microsoft.com/office/word/2018/wordml/cex" xmlns:w16cid="http://schemas.microsoft.com/office/word/2016/wordml/cid" xmlns:w16="http://schemas.microsoft.com/office/word/2018/wordml" xmlns:w16du="http://schemas.microsoft.com/office/word/2023/wordml/word16du" xmlns:w16sdtdh="http://schemas.microsoft.com/office/word/2020/wordml/sdtdatahash" xmlns:w16sdtfl="http://schemas.microsoft.com/office/word/2024/wordml/sdtformatlock" xmlns:w16se="http://schemas.microsoft.com/office/word/2015/wordml/symex" xmlns:wpg="http://schemas.microsoft.com/office/word/2010/wordprocessingGroup" xmlns:wpi="http://schemas.microsoft.com/office/word/2010/wordprocessingInk" xmlns:wne="http://schemas.microsoft.com/office/word/2006/wordml" xmlns:wps="http://schemas.microsoft.com/office/word/2010/wordprocessingShape" mc:Ignorable="w14 w15 w16se w16cid w16 w16cex w16sdtdh w16sdtfl w16du wp14">
+  <w:footnote w:type="separator" w:id="-1">
+    <w:p>
+      <w:r>
+        <w:separator/>
+      </w:r>
+    </w:p>
+  </w:footnote>
+  <w:footnote w:type="continuationSeparator" w:id="0">
+    <w:p>
+      <w:r>
+        <w:continuationSeparator/>
+      </w:r>
+    </w:p>
+  </w:footnote>
+</w:footnotes>
 </file>
 
 <file path=word/styles.xml><?xml version="1.0" encoding="utf-8"?>
@@ -1512,6 +1797,103 @@
     <w:unhideWhenUsed/>
     <w:rsid w:val="00506B07"/>
   </w:style>
+  <w:style w:type="paragraph" w:styleId="NormalWeb">
+    <w:name w:val="Normal (Web)"/>
+    <w:basedOn w:val="Normal"/>
+    <w:uiPriority w:val="99"/>
+    <w:unhideWhenUsed/>
+    <w:rsid w:val="00CC36EE"/>
+    <w:pPr>
+      <w:spacing w:before="100" w:beforeAutospacing="1" w:after="100" w:afterAutospacing="1"/>
+    </w:pPr>
+    <w:rPr>
+      <w:rFonts w:ascii="Times New Roman" w:eastAsia="Times New Roman" w:hAnsi="Times New Roman" w:cs="Times New Roman"/>
+      <w:kern w:val="0"/>
+      <w:lang w:eastAsia="en-GB"/>
+      <w14:ligatures w14:val="none"/>
+    </w:rPr>
+  </w:style>
+  <w:style w:type="character" w:customStyle="1" w:styleId="apple-converted-space">
+    <w:name w:val="apple-converted-space"/>
+    <w:basedOn w:val="DefaultParagraphFont"/>
+    <w:rsid w:val="00CC36EE"/>
+  </w:style>
+  <w:style w:type="character" w:styleId="Emphasis">
+    <w:name w:val="Emphasis"/>
+    <w:basedOn w:val="DefaultParagraphFont"/>
+    <w:uiPriority w:val="20"/>
+    <w:qFormat/>
+    <w:rsid w:val="00CC36EE"/>
+    <w:rPr>
+      <w:i/>
+      <w:iCs/>
+    </w:rPr>
+  </w:style>
+  <w:style w:type="character" w:styleId="Hyperlink">
+    <w:name w:val="Hyperlink"/>
+    <w:basedOn w:val="DefaultParagraphFont"/>
+    <w:uiPriority w:val="99"/>
+    <w:unhideWhenUsed/>
+    <w:rsid w:val="00CC36EE"/>
+    <w:rPr>
+      <w:color w:val="0000FF"/>
+      <w:u w:val="single"/>
+    </w:rPr>
+  </w:style>
+  <w:style w:type="paragraph" w:styleId="Header">
+    <w:name w:val="header"/>
+    <w:basedOn w:val="Normal"/>
+    <w:link w:val="HeaderChar"/>
+    <w:uiPriority w:val="99"/>
+    <w:unhideWhenUsed/>
+    <w:rsid w:val="00200150"/>
+    <w:pPr>
+      <w:tabs>
+        <w:tab w:val="center" w:pos="4513"/>
+        <w:tab w:val="right" w:pos="9026"/>
+      </w:tabs>
+    </w:pPr>
+  </w:style>
+  <w:style w:type="character" w:customStyle="1" w:styleId="HeaderChar">
+    <w:name w:val="Header Char"/>
+    <w:basedOn w:val="DefaultParagraphFont"/>
+    <w:link w:val="Header"/>
+    <w:uiPriority w:val="99"/>
+    <w:rsid w:val="00200150"/>
+  </w:style>
+  <w:style w:type="paragraph" w:styleId="Footer">
+    <w:name w:val="footer"/>
+    <w:basedOn w:val="Normal"/>
+    <w:link w:val="FooterChar"/>
+    <w:uiPriority w:val="99"/>
+    <w:unhideWhenUsed/>
+    <w:rsid w:val="00200150"/>
+    <w:pPr>
+      <w:tabs>
+        <w:tab w:val="center" w:pos="4513"/>
+        <w:tab w:val="right" w:pos="9026"/>
+      </w:tabs>
+    </w:pPr>
+  </w:style>
+  <w:style w:type="character" w:customStyle="1" w:styleId="FooterChar">
+    <w:name w:val="Footer Char"/>
+    <w:basedOn w:val="DefaultParagraphFont"/>
+    <w:link w:val="Footer"/>
+    <w:uiPriority w:val="99"/>
+    <w:rsid w:val="00200150"/>
+  </w:style>
+  <w:style w:type="character" w:styleId="UnresolvedMention">
+    <w:name w:val="Unresolved Mention"/>
+    <w:basedOn w:val="DefaultParagraphFont"/>
+    <w:uiPriority w:val="99"/>
+    <w:semiHidden/>
+    <w:unhideWhenUsed/>
+    <w:rsid w:val="00F84531"/>
+    <w:rPr>
+      <w:color w:val="605E5C"/>
+      <w:shd w:val="clear" w:color="auto" w:fill="E1DFDD"/>
+    </w:rPr>
+  </w:style>
 </w:styles>
 </file>
 

</xml_diff>